<commit_message>
added new pages to sidebar
</commit_message>
<xml_diff>
--- a/reactapp.docx
+++ b/reactapp.docx
@@ -43,7 +43,10 @@
         </w:numPr>
       </w:pPr>
       <w:r>
-        <w:t>Ability to go back versions for models, formats, &amp;</w:t>
+        <w:t>Ability to go back</w:t>
+      </w:r>
+      <w:r>
+        <w:t xml:space="preserve"> versions for models and formats</w:t>
       </w:r>
     </w:p>
     <w:p>
@@ -277,6 +280,45 @@
       <w:pPr>
         <w:pStyle w:val="ListParagraph"/>
         <w:numPr>
+          <w:ilvl w:val="1"/>
+          <w:numId w:val="4"/>
+        </w:numPr>
+      </w:pPr>
+      <w:r>
+        <w:t xml:space="preserve">Data Dimensions:  Management of data dimensions on </w:t>
+      </w:r>
+      <w:r>
+        <w:t>an individual dimension aspect.</w:t>
+      </w:r>
+    </w:p>
+    <w:p>
+      <w:pPr>
+        <w:pStyle w:val="ListParagraph"/>
+        <w:numPr>
+          <w:ilvl w:val="2"/>
+          <w:numId w:val="4"/>
+        </w:numPr>
+      </w:pPr>
+      <w:r>
+        <w:t>Location: Create Use case</w:t>
+      </w:r>
+    </w:p>
+    <w:p>
+      <w:pPr>
+        <w:pStyle w:val="ListParagraph"/>
+        <w:numPr>
+          <w:ilvl w:val="2"/>
+          <w:numId w:val="4"/>
+        </w:numPr>
+      </w:pPr>
+      <w:r>
+        <w:t>Features: Shared, available (bringing awareness that data dimensions exits)</w:t>
+      </w:r>
+    </w:p>
+    <w:p>
+      <w:pPr>
+        <w:pStyle w:val="ListParagraph"/>
+        <w:numPr>
           <w:ilvl w:val="0"/>
           <w:numId w:val="4"/>
         </w:numPr>
@@ -432,6 +474,7 @@
         </w:numPr>
       </w:pPr>
       <w:r>
+        <w:lastRenderedPageBreak/>
         <w:t>Format will be flexible for user</w:t>
       </w:r>
     </w:p>
@@ -456,7 +499,6 @@
         </w:numPr>
       </w:pPr>
       <w:r>
-        <w:lastRenderedPageBreak/>
         <w:t>Ability to edit format within report generator?</w:t>
       </w:r>
     </w:p>
@@ -572,11 +614,41 @@
       <w:pPr>
         <w:pStyle w:val="ListParagraph"/>
         <w:numPr>
+          <w:ilvl w:val="1"/>
+          <w:numId w:val="4"/>
+        </w:numPr>
+      </w:pPr>
+      <w:r>
+        <w:t>Data Analysis: Add D3 for visuals as prebuilt offering</w:t>
+      </w:r>
+    </w:p>
+    <w:p>
+      <w:pPr>
+        <w:pStyle w:val="ListParagraph"/>
+        <w:ind w:left="1440"/>
+      </w:pPr>
+    </w:p>
+    <w:p>
+      <w:pPr>
+        <w:pStyle w:val="ListParagraph"/>
+        <w:numPr>
           <w:ilvl w:val="0"/>
           <w:numId w:val="4"/>
         </w:numPr>
       </w:pPr>
       <w:r>
+        <w:t>AI Factory</w:t>
+      </w:r>
+    </w:p>
+    <w:p>
+      <w:pPr>
+        <w:pStyle w:val="ListParagraph"/>
+        <w:numPr>
+          <w:ilvl w:val="1"/>
+          <w:numId w:val="4"/>
+        </w:numPr>
+      </w:pPr>
+      <w:r>
         <w:t>ML Models</w:t>
       </w:r>
     </w:p>
@@ -584,7 +656,7 @@
       <w:pPr>
         <w:pStyle w:val="ListParagraph"/>
         <w:numPr>
-          <w:ilvl w:val="1"/>
+          <w:ilvl w:val="2"/>
           <w:numId w:val="4"/>
         </w:numPr>
       </w:pPr>
@@ -596,7 +668,7 @@
       <w:pPr>
         <w:pStyle w:val="ListParagraph"/>
         <w:numPr>
-          <w:ilvl w:val="1"/>
+          <w:ilvl w:val="2"/>
           <w:numId w:val="4"/>
         </w:numPr>
       </w:pPr>
@@ -608,12 +680,72 @@
       <w:pPr>
         <w:pStyle w:val="ListParagraph"/>
         <w:numPr>
+          <w:ilvl w:val="3"/>
+          <w:numId w:val="4"/>
+        </w:numPr>
+      </w:pPr>
+      <w:r>
+        <w:t>Train</w:t>
+      </w:r>
+    </w:p>
+    <w:p>
+      <w:pPr>
+        <w:pStyle w:val="ListParagraph"/>
+        <w:numPr>
+          <w:ilvl w:val="3"/>
+          <w:numId w:val="4"/>
+        </w:numPr>
+      </w:pPr>
+      <w:r>
+        <w:t>Validate</w:t>
+      </w:r>
+    </w:p>
+    <w:p>
+      <w:pPr>
+        <w:pStyle w:val="ListParagraph"/>
+        <w:numPr>
+          <w:ilvl w:val="3"/>
+          <w:numId w:val="4"/>
+        </w:numPr>
+      </w:pPr>
+      <w:r>
+        <w:t>Test</w:t>
+      </w:r>
+    </w:p>
+    <w:p>
+      <w:pPr>
+        <w:pStyle w:val="ListParagraph"/>
+        <w:numPr>
+          <w:ilvl w:val="3"/>
+          <w:numId w:val="4"/>
+        </w:numPr>
+      </w:pPr>
+      <w:r>
+        <w:t>Compare</w:t>
+      </w:r>
+    </w:p>
+    <w:p>
+      <w:pPr>
+        <w:pStyle w:val="ListParagraph"/>
+        <w:numPr>
           <w:ilvl w:val="2"/>
           <w:numId w:val="4"/>
         </w:numPr>
       </w:pPr>
       <w:r>
-        <w:t>Train</w:t>
+        <w:t>Models table</w:t>
+      </w:r>
+    </w:p>
+    <w:p>
+      <w:pPr>
+        <w:pStyle w:val="ListParagraph"/>
+        <w:numPr>
+          <w:ilvl w:val="3"/>
+          <w:numId w:val="4"/>
+        </w:numPr>
+      </w:pPr>
+      <w:r>
+        <w:t>View, edit, delete, copy</w:t>
       </w:r>
     </w:p>
     <w:p>
@@ -625,7 +757,19 @@
         </w:numPr>
       </w:pPr>
       <w:r>
-        <w:t>Validate</w:t>
+        <w:t>Model processing table</w:t>
+      </w:r>
+    </w:p>
+    <w:p>
+      <w:pPr>
+        <w:pStyle w:val="ListParagraph"/>
+        <w:numPr>
+          <w:ilvl w:val="3"/>
+          <w:numId w:val="4"/>
+        </w:numPr>
+      </w:pPr>
+      <w:r>
+        <w:t>View, edit, delete, copy</w:t>
       </w:r>
     </w:p>
     <w:p>
@@ -637,67 +781,31 @@
         </w:numPr>
       </w:pPr>
       <w:r>
-        <w:t>Test</w:t>
-      </w:r>
-    </w:p>
-    <w:p>
-      <w:pPr>
-        <w:pStyle w:val="ListParagraph"/>
-        <w:numPr>
-          <w:ilvl w:val="2"/>
-          <w:numId w:val="4"/>
-        </w:numPr>
-      </w:pPr>
-      <w:r>
-        <w:t>Compare</w:t>
-      </w:r>
-    </w:p>
-    <w:p>
-      <w:pPr>
-        <w:pStyle w:val="ListParagraph"/>
-        <w:numPr>
-          <w:ilvl w:val="1"/>
-          <w:numId w:val="4"/>
-        </w:numPr>
-      </w:pPr>
-      <w:r>
-        <w:t>Models table</w:t>
-      </w:r>
-    </w:p>
-    <w:p>
-      <w:pPr>
-        <w:pStyle w:val="ListParagraph"/>
-        <w:numPr>
-          <w:ilvl w:val="2"/>
-          <w:numId w:val="4"/>
-        </w:numPr>
-      </w:pPr>
-      <w:r>
-        <w:t>View, edit, delete, copy</w:t>
-      </w:r>
-    </w:p>
-    <w:p>
-      <w:pPr>
-        <w:pStyle w:val="ListParagraph"/>
-        <w:numPr>
-          <w:ilvl w:val="1"/>
-          <w:numId w:val="4"/>
-        </w:numPr>
-      </w:pPr>
-      <w:r>
-        <w:t>Model processing table</w:t>
-      </w:r>
-    </w:p>
-    <w:p>
-      <w:pPr>
-        <w:pStyle w:val="ListParagraph"/>
-        <w:numPr>
-          <w:ilvl w:val="2"/>
-          <w:numId w:val="4"/>
-        </w:numPr>
-      </w:pPr>
-      <w:r>
-        <w:t>View, edit, delete, copy</w:t>
+        <w:t>ML Model: staging across multiple models. Needs to be able to use the results from gained from a model in a different use cases</w:t>
+      </w:r>
+    </w:p>
+    <w:p>
+      <w:pPr>
+        <w:pStyle w:val="ListParagraph"/>
+        <w:numPr>
+          <w:ilvl w:val="1"/>
+          <w:numId w:val="4"/>
+        </w:numPr>
+      </w:pPr>
+      <w:r>
+        <w:t>Deep learning</w:t>
+      </w:r>
+    </w:p>
+    <w:p>
+      <w:pPr>
+        <w:pStyle w:val="ListParagraph"/>
+        <w:numPr>
+          <w:ilvl w:val="1"/>
+          <w:numId w:val="4"/>
+        </w:numPr>
+      </w:pPr>
+      <w:r>
+        <w:t>Evaluate Model</w:t>
       </w:r>
     </w:p>
     <w:p>
@@ -709,7 +817,19 @@
         </w:numPr>
       </w:pPr>
       <w:r>
-        <w:t>Evaluation</w:t>
+        <w:t>Case Evaluation</w:t>
+      </w:r>
+    </w:p>
+    <w:p>
+      <w:pPr>
+        <w:pStyle w:val="ListParagraph"/>
+        <w:numPr>
+          <w:ilvl w:val="1"/>
+          <w:numId w:val="4"/>
+        </w:numPr>
+      </w:pPr>
+      <w:r>
+        <w:t>Evaluate use case:  more compressive evaluation by the user. Web page</w:t>
       </w:r>
     </w:p>
     <w:p>
@@ -721,129 +841,19 @@
         </w:numPr>
       </w:pPr>
       <w:r>
-        <w:t>Settings</w:t>
-      </w:r>
-    </w:p>
-    <w:p>
-      <w:pPr>
-        <w:pStyle w:val="ListParagraph"/>
-        <w:numPr>
-          <w:ilvl w:val="1"/>
-          <w:numId w:val="4"/>
-        </w:numPr>
-      </w:pPr>
-      <w:r>
-        <w:t>Export and import saved report formats</w:t>
-      </w:r>
-    </w:p>
-    <w:p>
-      <w:pPr>
-        <w:pStyle w:val="ListParagraph"/>
-        <w:numPr>
-          <w:ilvl w:val="1"/>
-          <w:numId w:val="4"/>
-        </w:numPr>
-      </w:pPr>
-      <w:r>
-        <w:t>Change formats to be default</w:t>
-      </w:r>
-    </w:p>
-    <w:p>
-      <w:pPr>
-        <w:pStyle w:val="ListParagraph"/>
-        <w:numPr>
-          <w:ilvl w:val="1"/>
-          <w:numId w:val="4"/>
-        </w:numPr>
-      </w:pPr>
-      <w:r>
-        <w:t>Share projects</w:t>
-      </w:r>
-    </w:p>
-    <w:p/>
-    <w:p/>
-    <w:p/>
-    <w:p/>
-    <w:p/>
-    <w:p/>
-    <w:p/>
-    <w:p/>
-    <w:p/>
-    <w:p/>
-    <w:p/>
-    <w:p/>
-    <w:p>
-      <w:r>
-        <w:lastRenderedPageBreak/>
-        <w:t>Data Dimensions:</w:t>
-      </w:r>
-      <w:r>
-        <w:t xml:space="preserve">  Management of data dimensions on an individual dimension aspect. </w:t>
-      </w:r>
-    </w:p>
-    <w:p>
-      <w:r>
-        <w:tab/>
-        <w:t>Location: Create Use case</w:t>
-      </w:r>
-    </w:p>
-    <w:p>
-      <w:pPr>
-        <w:ind w:firstLine="720"/>
-      </w:pPr>
-      <w:r>
-        <w:t xml:space="preserve">Features: </w:t>
-      </w:r>
-      <w:r>
-        <w:t>Shared, available (bringing awareness that data dimensions exits)</w:t>
-      </w:r>
-    </w:p>
-    <w:p>
-      <w:r>
-        <w:t>Names: Airline Data Science AI factory</w:t>
-      </w:r>
-    </w:p>
-    <w:p/>
-    <w:p>
-      <w:r>
-        <w:t>Data Analysis: Add D3 for visuals as prebuilt offering</w:t>
-      </w:r>
-    </w:p>
-    <w:p/>
-    <w:p>
-      <w:r>
-        <w:t xml:space="preserve">ML Model: staging across multiple models. Needs to be able to use the results from gained from a model in a different use </w:t>
-      </w:r>
-      <w:proofErr w:type="gramStart"/>
-      <w:r>
-        <w:t>cases</w:t>
-      </w:r>
-      <w:r>
-        <w:t>.</w:t>
-      </w:r>
-      <w:proofErr w:type="gramEnd"/>
-    </w:p>
-    <w:p>
-      <w:r>
-        <w:t xml:space="preserve">Evaluate model: </w:t>
-      </w:r>
-    </w:p>
-    <w:p>
-      <w:r>
-        <w:t xml:space="preserve">Evaluate use case:  </w:t>
-      </w:r>
-      <w:r>
-        <w:t>more compressive evaluation by the user. Web page</w:t>
-      </w:r>
-    </w:p>
-    <w:p>
-      <w:proofErr w:type="spellStart"/>
-      <w:r>
-        <w:t>Prestation</w:t>
-      </w:r>
-      <w:proofErr w:type="spellEnd"/>
-      <w:r>
-        <w:t xml:space="preserve">: </w:t>
+        <w:t>Presentation</w:t>
+      </w:r>
+    </w:p>
+    <w:p>
+      <w:pPr>
+        <w:pStyle w:val="ListParagraph"/>
+        <w:numPr>
+          <w:ilvl w:val="1"/>
+          <w:numId w:val="4"/>
+        </w:numPr>
+      </w:pPr>
+      <w:r>
+        <w:t xml:space="preserve">Presentation: </w:t>
       </w:r>
       <w:hyperlink r:id="rId5" w:tgtFrame="_blank" w:history="1">
         <w:r>
@@ -863,11 +873,66 @@
         <w:t xml:space="preserve"> presentation format</w:t>
       </w:r>
     </w:p>
+    <w:p>
+      <w:pPr>
+        <w:pStyle w:val="ListParagraph"/>
+        <w:numPr>
+          <w:ilvl w:val="0"/>
+          <w:numId w:val="4"/>
+        </w:numPr>
+      </w:pPr>
+      <w:r>
+        <w:t>Settings</w:t>
+      </w:r>
+    </w:p>
+    <w:p>
+      <w:pPr>
+        <w:pStyle w:val="ListParagraph"/>
+        <w:numPr>
+          <w:ilvl w:val="1"/>
+          <w:numId w:val="4"/>
+        </w:numPr>
+      </w:pPr>
+      <w:r>
+        <w:t>Export and import saved report formats</w:t>
+      </w:r>
+    </w:p>
+    <w:p>
+      <w:pPr>
+        <w:pStyle w:val="ListParagraph"/>
+        <w:numPr>
+          <w:ilvl w:val="1"/>
+          <w:numId w:val="4"/>
+        </w:numPr>
+      </w:pPr>
+      <w:r>
+        <w:t>Change formats to be default</w:t>
+      </w:r>
+    </w:p>
+    <w:p>
+      <w:pPr>
+        <w:pStyle w:val="ListParagraph"/>
+        <w:numPr>
+          <w:ilvl w:val="1"/>
+          <w:numId w:val="4"/>
+        </w:numPr>
+      </w:pPr>
+      <w:r>
+        <w:t>Share projects</w:t>
+      </w:r>
+    </w:p>
+    <w:p/>
+    <w:p/>
     <w:p/>
     <w:p>
       <w:bookmarkStart w:id="0" w:name="_GoBack"/>
       <w:bookmarkEnd w:id="0"/>
-    </w:p>
+      <w:r>
+        <w:lastRenderedPageBreak/>
+        <w:t>Names: Airline Data Science AI factory</w:t>
+      </w:r>
+    </w:p>
+    <w:p/>
     <w:p/>
     <w:p/>
     <w:p/>

</xml_diff>

<commit_message>
a whole buch of tests to get editor and output cell showing. will transfer to first branch when done
</commit_message>
<xml_diff>
--- a/reactapp.docx
+++ b/reactapp.docx
@@ -925,15 +925,148 @@
     <w:p/>
     <w:p/>
     <w:p>
+      <w:r>
+        <w:lastRenderedPageBreak/>
+        <w:t>Names: Airline Data Science AI factory</w:t>
+      </w:r>
+    </w:p>
+    <w:p/>
+    <w:p>
+      <w:r>
+        <w:t>Steps to display Out-</w:t>
+      </w:r>
+      <w:r>
+        <w:t xml:space="preserve">put cell: </w:t>
+      </w:r>
+    </w:p>
+    <w:p>
+      <w:r>
+        <w:t xml:space="preserve">Prerequisites: </w:t>
+      </w:r>
+    </w:p>
+    <w:p>
+      <w:pPr>
+        <w:pStyle w:val="ListParagraph"/>
+        <w:numPr>
+          <w:ilvl w:val="0"/>
+          <w:numId w:val="9"/>
+        </w:numPr>
+      </w:pPr>
+      <w:r>
+        <w:t>Interpreter: python</w:t>
+      </w:r>
+    </w:p>
+    <w:p>
+      <w:pPr>
+        <w:pStyle w:val="ListParagraph"/>
+        <w:numPr>
+          <w:ilvl w:val="0"/>
+          <w:numId w:val="9"/>
+        </w:numPr>
+      </w:pPr>
+      <w:r>
+        <w:t xml:space="preserve">To run script: </w:t>
+      </w:r>
+      <w:proofErr w:type="spellStart"/>
+      <w:r>
+        <w:t>nbconvert</w:t>
+      </w:r>
+      <w:proofErr w:type="spellEnd"/>
+      <w:r>
+        <w:t xml:space="preserve"> </w:t>
+      </w:r>
+      <w:proofErr w:type="spellStart"/>
+      <w:r>
+        <w:t>nbformat</w:t>
+      </w:r>
+      <w:proofErr w:type="spellEnd"/>
+      <w:r>
+        <w:t>,</w:t>
+      </w:r>
+      <w:r>
+        <w:t xml:space="preserve"> </w:t>
+      </w:r>
+      <w:proofErr w:type="spellStart"/>
+      <w:r>
+        <w:t>ipykernel</w:t>
+      </w:r>
+      <w:proofErr w:type="spellEnd"/>
+      <w:r>
+        <w:t xml:space="preserve"> </w:t>
+      </w:r>
+    </w:p>
+    <w:p>
+      <w:pPr>
+        <w:pStyle w:val="ListParagraph"/>
+        <w:numPr>
+          <w:ilvl w:val="0"/>
+          <w:numId w:val="9"/>
+        </w:numPr>
+      </w:pPr>
+      <w:r>
+        <w:t xml:space="preserve">All </w:t>
+      </w:r>
+      <w:r>
+        <w:t xml:space="preserve">other common python </w:t>
+      </w:r>
+      <w:r>
+        <w:t>modules</w:t>
+      </w:r>
+      <w:r>
+        <w:t xml:space="preserve"> to run actual user code</w:t>
+      </w:r>
+    </w:p>
+    <w:p>
+      <w:r>
+        <w:t>Steps:</w:t>
+      </w:r>
+    </w:p>
+    <w:p>
+      <w:pPr>
+        <w:pStyle w:val="ListParagraph"/>
+        <w:numPr>
+          <w:ilvl w:val="0"/>
+          <w:numId w:val="8"/>
+        </w:numPr>
+      </w:pPr>
+      <w:r>
+        <w:t>A</w:t>
+      </w:r>
+      <w:r>
+        <w:t>ttach Code</w:t>
+      </w:r>
+      <w:r>
+        <w:t xml:space="preserve"> in Code.txt</w:t>
+      </w:r>
+    </w:p>
+    <w:p>
+      <w:pPr>
+        <w:pStyle w:val="ListParagraph"/>
+        <w:numPr>
+          <w:ilvl w:val="0"/>
+          <w:numId w:val="8"/>
+        </w:numPr>
+      </w:pPr>
+      <w:r>
+        <w:t>Execute</w:t>
+      </w:r>
+      <w:r>
+        <w:t xml:space="preserve">: </w:t>
+      </w:r>
+      <w:r>
+        <w:t>Create_ipynb</w:t>
+      </w:r>
+      <w:r>
+        <w:t>_file</w:t>
+      </w:r>
+      <w:r>
+        <w:t>.py</w:t>
+      </w:r>
+    </w:p>
+    <w:p>
       <w:bookmarkStart w:id="0" w:name="_GoBack"/>
       <w:bookmarkEnd w:id="0"/>
-      <w:r>
-        <w:lastRenderedPageBreak/>
-        <w:t>Names: Airline Data Science AI factory</w:t>
-      </w:r>
-    </w:p>
-    <w:p/>
-    <w:p/>
+    </w:p>
     <w:p/>
     <w:p/>
     <w:p/>
@@ -962,6 +1095,95 @@
 <file path=word/numbering.xml><?xml version="1.0" encoding="utf-8"?>
 <w:numbering xmlns:wpc="http://schemas.microsoft.com/office/word/2010/wordprocessingCanvas" xmlns:cx="http://schemas.microsoft.com/office/drawing/2014/chartex" xmlns:cx1="http://schemas.microsoft.com/office/drawing/2015/9/8/chartex" xmlns:mc="http://schemas.openxmlformats.org/markup-compatibility/2006" xmlns:o="urn:schemas-microsoft-com:office:office" xmlns:r="http://schemas.openxmlformats.org/officeDocument/2006/relationships" xmlns:m="http://schemas.openxmlformats.org/officeDocument/2006/math" xmlns:v="urn:schemas-microsoft-com:vml" xmlns:wp14="http://schemas.microsoft.com/office/word/2010/wordprocessingDrawing" xmlns:wp="http://schemas.openxmlformats.org/drawingml/2006/wordprocessingDrawing" xmlns:w10="urn:schemas-microsoft-com:office:word" xmlns:w="http://schemas.openxmlformats.org/wordprocessingml/2006/main" xmlns:w14="http://schemas.microsoft.com/office/word/2010/wordml" xmlns:w15="http://schemas.microsoft.com/office/word/2012/wordml" xmlns:w16se="http://schemas.microsoft.com/office/word/2015/wordml/symex" xmlns:wpg="http://schemas.microsoft.com/office/word/2010/wordprocessingGroup" xmlns:wpi="http://schemas.microsoft.com/office/word/2010/wordprocessingInk" xmlns:wne="http://schemas.microsoft.com/office/word/2006/wordml" xmlns:wps="http://schemas.microsoft.com/office/word/2010/wordprocessingShape" mc:Ignorable="w14 w15 w16se wp14">
   <w:abstractNum w:abstractNumId="0" w15:restartNumberingAfterBreak="0">
+    <w:nsid w:val="00CE7F0A"/>
+    <w:multiLevelType w:val="hybridMultilevel"/>
+    <w:tmpl w:val="ED36EA68"/>
+    <w:lvl w:ilvl="0" w:tplc="0409000F">
+      <w:start w:val="1"/>
+      <w:numFmt w:val="decimal"/>
+      <w:lvlText w:val="%1."/>
+      <w:lvlJc w:val="left"/>
+      <w:pPr>
+        <w:ind w:left="720" w:hanging="360"/>
+      </w:pPr>
+      <w:rPr>
+        <w:rFonts w:hint="default"/>
+      </w:rPr>
+    </w:lvl>
+    <w:lvl w:ilvl="1" w:tplc="04090019" w:tentative="1">
+      <w:start w:val="1"/>
+      <w:numFmt w:val="lowerLetter"/>
+      <w:lvlText w:val="%2."/>
+      <w:lvlJc w:val="left"/>
+      <w:pPr>
+        <w:ind w:left="1440" w:hanging="360"/>
+      </w:pPr>
+    </w:lvl>
+    <w:lvl w:ilvl="2" w:tplc="0409001B" w:tentative="1">
+      <w:start w:val="1"/>
+      <w:numFmt w:val="lowerRoman"/>
+      <w:lvlText w:val="%3."/>
+      <w:lvlJc w:val="right"/>
+      <w:pPr>
+        <w:ind w:left="2160" w:hanging="180"/>
+      </w:pPr>
+    </w:lvl>
+    <w:lvl w:ilvl="3" w:tplc="0409000F" w:tentative="1">
+      <w:start w:val="1"/>
+      <w:numFmt w:val="decimal"/>
+      <w:lvlText w:val="%4."/>
+      <w:lvlJc w:val="left"/>
+      <w:pPr>
+        <w:ind w:left="2880" w:hanging="360"/>
+      </w:pPr>
+    </w:lvl>
+    <w:lvl w:ilvl="4" w:tplc="04090019" w:tentative="1">
+      <w:start w:val="1"/>
+      <w:numFmt w:val="lowerLetter"/>
+      <w:lvlText w:val="%5."/>
+      <w:lvlJc w:val="left"/>
+      <w:pPr>
+        <w:ind w:left="3600" w:hanging="360"/>
+      </w:pPr>
+    </w:lvl>
+    <w:lvl w:ilvl="5" w:tplc="0409001B" w:tentative="1">
+      <w:start w:val="1"/>
+      <w:numFmt w:val="lowerRoman"/>
+      <w:lvlText w:val="%6."/>
+      <w:lvlJc w:val="right"/>
+      <w:pPr>
+        <w:ind w:left="4320" w:hanging="180"/>
+      </w:pPr>
+    </w:lvl>
+    <w:lvl w:ilvl="6" w:tplc="0409000F" w:tentative="1">
+      <w:start w:val="1"/>
+      <w:numFmt w:val="decimal"/>
+      <w:lvlText w:val="%7."/>
+      <w:lvlJc w:val="left"/>
+      <w:pPr>
+        <w:ind w:left="5040" w:hanging="360"/>
+      </w:pPr>
+    </w:lvl>
+    <w:lvl w:ilvl="7" w:tplc="04090019" w:tentative="1">
+      <w:start w:val="1"/>
+      <w:numFmt w:val="lowerLetter"/>
+      <w:lvlText w:val="%8."/>
+      <w:lvlJc w:val="left"/>
+      <w:pPr>
+        <w:ind w:left="5760" w:hanging="360"/>
+      </w:pPr>
+    </w:lvl>
+    <w:lvl w:ilvl="8" w:tplc="0409001B" w:tentative="1">
+      <w:start w:val="1"/>
+      <w:numFmt w:val="lowerRoman"/>
+      <w:lvlText w:val="%9."/>
+      <w:lvlJc w:val="right"/>
+      <w:pPr>
+        <w:ind w:left="6480" w:hanging="180"/>
+      </w:pPr>
+    </w:lvl>
+  </w:abstractNum>
+  <w:abstractNum w:abstractNumId="1" w15:restartNumberingAfterBreak="0">
     <w:nsid w:val="0D896491"/>
     <w:multiLevelType w:val="hybridMultilevel"/>
     <w:tmpl w:val="D57CA95A"/>
@@ -1050,7 +1272,7 @@
       </w:pPr>
     </w:lvl>
   </w:abstractNum>
-  <w:abstractNum w:abstractNumId="1" w15:restartNumberingAfterBreak="0">
+  <w:abstractNum w:abstractNumId="2" w15:restartNumberingAfterBreak="0">
     <w:nsid w:val="1365395B"/>
     <w:multiLevelType w:val="hybridMultilevel"/>
     <w:tmpl w:val="1854CBD6"/>
@@ -1139,7 +1361,7 @@
       </w:pPr>
     </w:lvl>
   </w:abstractNum>
-  <w:abstractNum w:abstractNumId="2" w15:restartNumberingAfterBreak="0">
+  <w:abstractNum w:abstractNumId="3" w15:restartNumberingAfterBreak="0">
     <w:nsid w:val="19E75D31"/>
     <w:multiLevelType w:val="hybridMultilevel"/>
     <w:tmpl w:val="8D161466"/>
@@ -1228,7 +1450,185 @@
       </w:pPr>
     </w:lvl>
   </w:abstractNum>
-  <w:abstractNum w:abstractNumId="3" w15:restartNumberingAfterBreak="0">
+  <w:abstractNum w:abstractNumId="4" w15:restartNumberingAfterBreak="0">
+    <w:nsid w:val="42E16ADF"/>
+    <w:multiLevelType w:val="hybridMultilevel"/>
+    <w:tmpl w:val="7A6E74F6"/>
+    <w:lvl w:ilvl="0" w:tplc="E8CEBBB4">
+      <w:start w:val="1"/>
+      <w:numFmt w:val="decimal"/>
+      <w:lvlText w:val="%1&gt;"/>
+      <w:lvlJc w:val="left"/>
+      <w:pPr>
+        <w:ind w:left="720" w:hanging="360"/>
+      </w:pPr>
+      <w:rPr>
+        <w:rFonts w:hint="default"/>
+      </w:rPr>
+    </w:lvl>
+    <w:lvl w:ilvl="1" w:tplc="04090019" w:tentative="1">
+      <w:start w:val="1"/>
+      <w:numFmt w:val="lowerLetter"/>
+      <w:lvlText w:val="%2."/>
+      <w:lvlJc w:val="left"/>
+      <w:pPr>
+        <w:ind w:left="1440" w:hanging="360"/>
+      </w:pPr>
+    </w:lvl>
+    <w:lvl w:ilvl="2" w:tplc="0409001B" w:tentative="1">
+      <w:start w:val="1"/>
+      <w:numFmt w:val="lowerRoman"/>
+      <w:lvlText w:val="%3."/>
+      <w:lvlJc w:val="right"/>
+      <w:pPr>
+        <w:ind w:left="2160" w:hanging="180"/>
+      </w:pPr>
+    </w:lvl>
+    <w:lvl w:ilvl="3" w:tplc="0409000F" w:tentative="1">
+      <w:start w:val="1"/>
+      <w:numFmt w:val="decimal"/>
+      <w:lvlText w:val="%4."/>
+      <w:lvlJc w:val="left"/>
+      <w:pPr>
+        <w:ind w:left="2880" w:hanging="360"/>
+      </w:pPr>
+    </w:lvl>
+    <w:lvl w:ilvl="4" w:tplc="04090019" w:tentative="1">
+      <w:start w:val="1"/>
+      <w:numFmt w:val="lowerLetter"/>
+      <w:lvlText w:val="%5."/>
+      <w:lvlJc w:val="left"/>
+      <w:pPr>
+        <w:ind w:left="3600" w:hanging="360"/>
+      </w:pPr>
+    </w:lvl>
+    <w:lvl w:ilvl="5" w:tplc="0409001B" w:tentative="1">
+      <w:start w:val="1"/>
+      <w:numFmt w:val="lowerRoman"/>
+      <w:lvlText w:val="%6."/>
+      <w:lvlJc w:val="right"/>
+      <w:pPr>
+        <w:ind w:left="4320" w:hanging="180"/>
+      </w:pPr>
+    </w:lvl>
+    <w:lvl w:ilvl="6" w:tplc="0409000F" w:tentative="1">
+      <w:start w:val="1"/>
+      <w:numFmt w:val="decimal"/>
+      <w:lvlText w:val="%7."/>
+      <w:lvlJc w:val="left"/>
+      <w:pPr>
+        <w:ind w:left="5040" w:hanging="360"/>
+      </w:pPr>
+    </w:lvl>
+    <w:lvl w:ilvl="7" w:tplc="04090019" w:tentative="1">
+      <w:start w:val="1"/>
+      <w:numFmt w:val="lowerLetter"/>
+      <w:lvlText w:val="%8."/>
+      <w:lvlJc w:val="left"/>
+      <w:pPr>
+        <w:ind w:left="5760" w:hanging="360"/>
+      </w:pPr>
+    </w:lvl>
+    <w:lvl w:ilvl="8" w:tplc="0409001B" w:tentative="1">
+      <w:start w:val="1"/>
+      <w:numFmt w:val="lowerRoman"/>
+      <w:lvlText w:val="%9."/>
+      <w:lvlJc w:val="right"/>
+      <w:pPr>
+        <w:ind w:left="6480" w:hanging="180"/>
+      </w:pPr>
+    </w:lvl>
+  </w:abstractNum>
+  <w:abstractNum w:abstractNumId="5" w15:restartNumberingAfterBreak="0">
+    <w:nsid w:val="56703EC9"/>
+    <w:multiLevelType w:val="hybridMultilevel"/>
+    <w:tmpl w:val="1786AF0A"/>
+    <w:lvl w:ilvl="0" w:tplc="0409000F">
+      <w:start w:val="1"/>
+      <w:numFmt w:val="decimal"/>
+      <w:lvlText w:val="%1."/>
+      <w:lvlJc w:val="left"/>
+      <w:pPr>
+        <w:ind w:left="720" w:hanging="360"/>
+      </w:pPr>
+      <w:rPr>
+        <w:rFonts w:hint="default"/>
+      </w:rPr>
+    </w:lvl>
+    <w:lvl w:ilvl="1" w:tplc="04090019" w:tentative="1">
+      <w:start w:val="1"/>
+      <w:numFmt w:val="lowerLetter"/>
+      <w:lvlText w:val="%2."/>
+      <w:lvlJc w:val="left"/>
+      <w:pPr>
+        <w:ind w:left="1440" w:hanging="360"/>
+      </w:pPr>
+    </w:lvl>
+    <w:lvl w:ilvl="2" w:tplc="0409001B" w:tentative="1">
+      <w:start w:val="1"/>
+      <w:numFmt w:val="lowerRoman"/>
+      <w:lvlText w:val="%3."/>
+      <w:lvlJc w:val="right"/>
+      <w:pPr>
+        <w:ind w:left="2160" w:hanging="180"/>
+      </w:pPr>
+    </w:lvl>
+    <w:lvl w:ilvl="3" w:tplc="0409000F" w:tentative="1">
+      <w:start w:val="1"/>
+      <w:numFmt w:val="decimal"/>
+      <w:lvlText w:val="%4."/>
+      <w:lvlJc w:val="left"/>
+      <w:pPr>
+        <w:ind w:left="2880" w:hanging="360"/>
+      </w:pPr>
+    </w:lvl>
+    <w:lvl w:ilvl="4" w:tplc="04090019" w:tentative="1">
+      <w:start w:val="1"/>
+      <w:numFmt w:val="lowerLetter"/>
+      <w:lvlText w:val="%5."/>
+      <w:lvlJc w:val="left"/>
+      <w:pPr>
+        <w:ind w:left="3600" w:hanging="360"/>
+      </w:pPr>
+    </w:lvl>
+    <w:lvl w:ilvl="5" w:tplc="0409001B" w:tentative="1">
+      <w:start w:val="1"/>
+      <w:numFmt w:val="lowerRoman"/>
+      <w:lvlText w:val="%6."/>
+      <w:lvlJc w:val="right"/>
+      <w:pPr>
+        <w:ind w:left="4320" w:hanging="180"/>
+      </w:pPr>
+    </w:lvl>
+    <w:lvl w:ilvl="6" w:tplc="0409000F" w:tentative="1">
+      <w:start w:val="1"/>
+      <w:numFmt w:val="decimal"/>
+      <w:lvlText w:val="%7."/>
+      <w:lvlJc w:val="left"/>
+      <w:pPr>
+        <w:ind w:left="5040" w:hanging="360"/>
+      </w:pPr>
+    </w:lvl>
+    <w:lvl w:ilvl="7" w:tplc="04090019" w:tentative="1">
+      <w:start w:val="1"/>
+      <w:numFmt w:val="lowerLetter"/>
+      <w:lvlText w:val="%8."/>
+      <w:lvlJc w:val="left"/>
+      <w:pPr>
+        <w:ind w:left="5760" w:hanging="360"/>
+      </w:pPr>
+    </w:lvl>
+    <w:lvl w:ilvl="8" w:tplc="0409001B" w:tentative="1">
+      <w:start w:val="1"/>
+      <w:numFmt w:val="lowerRoman"/>
+      <w:lvlText w:val="%9."/>
+      <w:lvlJc w:val="right"/>
+      <w:pPr>
+        <w:ind w:left="6480" w:hanging="180"/>
+      </w:pPr>
+    </w:lvl>
+  </w:abstractNum>
+  <w:abstractNum w:abstractNumId="6" w15:restartNumberingAfterBreak="0">
     <w:nsid w:val="73F123F8"/>
     <w:multiLevelType w:val="hybridMultilevel"/>
     <w:tmpl w:val="56DCA334"/>
@@ -1314,7 +1714,7 @@
       </w:pPr>
     </w:lvl>
   </w:abstractNum>
-  <w:abstractNum w:abstractNumId="4" w15:restartNumberingAfterBreak="0">
+  <w:abstractNum w:abstractNumId="7" w15:restartNumberingAfterBreak="0">
     <w:nsid w:val="7B292C99"/>
     <w:multiLevelType w:val="hybridMultilevel"/>
     <w:tmpl w:val="BA061416"/>
@@ -1403,7 +1803,7 @@
       </w:pPr>
     </w:lvl>
   </w:abstractNum>
-  <w:abstractNum w:abstractNumId="5" w15:restartNumberingAfterBreak="0">
+  <w:abstractNum w:abstractNumId="8" w15:restartNumberingAfterBreak="0">
     <w:nsid w:val="7DF31C4E"/>
     <w:multiLevelType w:val="hybridMultilevel"/>
     <w:tmpl w:val="A91E7C08"/>
@@ -1493,22 +1893,31 @@
     </w:lvl>
   </w:abstractNum>
   <w:num w:numId="1">
-    <w:abstractNumId w:val="0"/>
+    <w:abstractNumId w:val="1"/>
   </w:num>
   <w:num w:numId="2">
+    <w:abstractNumId w:val="7"/>
+  </w:num>
+  <w:num w:numId="3">
+    <w:abstractNumId w:val="6"/>
+  </w:num>
+  <w:num w:numId="4">
+    <w:abstractNumId w:val="8"/>
+  </w:num>
+  <w:num w:numId="5">
+    <w:abstractNumId w:val="2"/>
+  </w:num>
+  <w:num w:numId="6">
+    <w:abstractNumId w:val="3"/>
+  </w:num>
+  <w:num w:numId="7">
     <w:abstractNumId w:val="4"/>
   </w:num>
-  <w:num w:numId="3">
-    <w:abstractNumId w:val="3"/>
-  </w:num>
-  <w:num w:numId="4">
+  <w:num w:numId="8">
     <w:abstractNumId w:val="5"/>
   </w:num>
-  <w:num w:numId="5">
-    <w:abstractNumId w:val="1"/>
-  </w:num>
-  <w:num w:numId="6">
-    <w:abstractNumId w:val="2"/>
+  <w:num w:numId="9">
+    <w:abstractNumId w:val="0"/>
   </w:num>
 </w:numbering>
 </file>
@@ -1968,6 +2377,64 @@
       <w:u w:val="single"/>
     </w:rPr>
   </w:style>
+  <w:style w:type="paragraph" w:styleId="HTMLPreformatted">
+    <w:name w:val="HTML Preformatted"/>
+    <w:basedOn w:val="Normal"/>
+    <w:link w:val="HTMLPreformattedChar"/>
+    <w:uiPriority w:val="99"/>
+    <w:semiHidden/>
+    <w:unhideWhenUsed/>
+    <w:rsid w:val="00414454"/>
+    <w:pPr>
+      <w:tabs>
+        <w:tab w:val="left" w:pos="916"/>
+        <w:tab w:val="left" w:pos="1832"/>
+        <w:tab w:val="left" w:pos="2748"/>
+        <w:tab w:val="left" w:pos="3664"/>
+        <w:tab w:val="left" w:pos="4580"/>
+        <w:tab w:val="left" w:pos="5496"/>
+        <w:tab w:val="left" w:pos="6412"/>
+        <w:tab w:val="left" w:pos="7328"/>
+        <w:tab w:val="left" w:pos="8244"/>
+        <w:tab w:val="left" w:pos="9160"/>
+        <w:tab w:val="left" w:pos="10076"/>
+        <w:tab w:val="left" w:pos="10992"/>
+        <w:tab w:val="left" w:pos="11908"/>
+        <w:tab w:val="left" w:pos="12824"/>
+        <w:tab w:val="left" w:pos="13740"/>
+        <w:tab w:val="left" w:pos="14656"/>
+      </w:tabs>
+      <w:spacing w:after="0" w:line="240" w:lineRule="auto"/>
+    </w:pPr>
+    <w:rPr>
+      <w:rFonts w:ascii="Courier New" w:eastAsia="Times New Roman" w:hAnsi="Courier New" w:cs="Courier New"/>
+      <w:sz w:val="20"/>
+      <w:szCs w:val="20"/>
+    </w:rPr>
+  </w:style>
+  <w:style w:type="character" w:customStyle="1" w:styleId="HTMLPreformattedChar">
+    <w:name w:val="HTML Preformatted Char"/>
+    <w:basedOn w:val="DefaultParagraphFont"/>
+    <w:link w:val="HTMLPreformatted"/>
+    <w:uiPriority w:val="99"/>
+    <w:semiHidden/>
+    <w:rsid w:val="00414454"/>
+    <w:rPr>
+      <w:rFonts w:ascii="Courier New" w:eastAsia="Times New Roman" w:hAnsi="Courier New" w:cs="Courier New"/>
+      <w:sz w:val="20"/>
+      <w:szCs w:val="20"/>
+    </w:rPr>
+  </w:style>
+  <w:style w:type="character" w:customStyle="1" w:styleId="n">
+    <w:name w:val="n"/>
+    <w:basedOn w:val="DefaultParagraphFont"/>
+    <w:rsid w:val="00414454"/>
+  </w:style>
+  <w:style w:type="character" w:customStyle="1" w:styleId="o">
+    <w:name w:val="o"/>
+    <w:basedOn w:val="DefaultParagraphFont"/>
+    <w:rsid w:val="00414454"/>
+  </w:style>
 </w:styles>
 </file>
 

</xml_diff>